<commit_message>
Done I don't care anymore. Just gotta put some stuff in iteration 2 so they can play around and also change the titles of the GUI from V1 to v3 adn v4 respectively
</commit_message>
<xml_diff>
--- a/Assignment/BrendanRusso-v4_PartOne/RussoBrendan-IterationPlan.docx
+++ b/Assignment/BrendanRusso-v4_PartOne/RussoBrendan-IterationPlan.docx
@@ -67,7 +67,25 @@
         </w:numPr>
       </w:pPr>
       <w:r>
-        <w:t>Update and status need to be sent to the server once a second using backgroup thread or timer.</w:t>
+        <w:t>Add Mouse Down and Mouse Up rather then just click.</w:t>
+      </w:r>
+    </w:p>
+    <w:p>
+      <w:pPr>
+        <w:pStyle w:val="ListParagraph"/>
+        <w:numPr>
+          <w:ilvl w:val="0"/>
+          <w:numId w:val="1"/>
+        </w:numPr>
+      </w:pPr>
+      <w:r>
+        <w:t xml:space="preserve">Update and status need to be sent to the server once a second using </w:t>
+      </w:r>
+      <w:r>
+        <w:t>background</w:t>
+      </w:r>
+      <w:r>
+        <w:t xml:space="preserve"> thread or timer.</w:t>
       </w:r>
     </w:p>
     <w:sectPr>

</xml_diff>